<commit_message>
Documentation pour utiliser wildfly version 2
</commit_message>
<xml_diff>
--- a/Documentation.docx
+++ b/Documentation.docx
@@ -216,8 +216,6 @@
         </w:rPr>
         <w:t xml:space="preserve"> Installer NetBeans</w:t>
       </w:r>
-      <w:bookmarkStart w:id="0" w:name="_GoBack"/>
-      <w:bookmarkEnd w:id="0"/>
     </w:p>
     <w:p>
       <w:pPr>
@@ -269,7 +267,18 @@
           <w:sz w:val="28"/>
           <w:szCs w:val="28"/>
         </w:rPr>
-        <w:t xml:space="preserve">  (version 1.8 pour la dernière version du wildfly (10))</w:t>
+        <w:t xml:space="preserve">  (version 1.8 pour la dernière version</w:t>
+      </w:r>
+      <w:bookmarkStart w:id="0" w:name="_GoBack"/>
+      <w:bookmarkEnd w:id="0"/>
+      <w:r>
+        <w:rPr>
+          <w:rFonts w:cstheme="minorHAnsi"/>
+          <w:color w:val="333333"/>
+          <w:sz w:val="28"/>
+          <w:szCs w:val="28"/>
+        </w:rPr>
+        <w:t xml:space="preserve"> du wildfly (10))</w:t>
       </w:r>
     </w:p>
     <w:p>
@@ -345,7 +354,65 @@
           <w:sz w:val="28"/>
           <w:szCs w:val="28"/>
         </w:rPr>
-        <w:t>nouveau serveur (Add server)</w:t>
+        <w:t xml:space="preserve">nouveau serveur </w:t>
+      </w:r>
+      <w:proofErr w:type="gramStart"/>
+      <w:r>
+        <w:rPr>
+          <w:rFonts w:cstheme="minorHAnsi"/>
+          <w:color w:val="333333"/>
+          <w:sz w:val="28"/>
+          <w:szCs w:val="28"/>
+        </w:rPr>
+        <w:t>(</w:t>
+      </w:r>
+      <w:r>
+        <w:rPr>
+          <w:rFonts w:cstheme="minorHAnsi"/>
+          <w:color w:val="333333"/>
+          <w:sz w:val="28"/>
+          <w:szCs w:val="28"/>
+        </w:rPr>
+        <w:t xml:space="preserve"> </w:t>
+      </w:r>
+      <w:proofErr w:type="spellStart"/>
+      <w:r>
+        <w:rPr>
+          <w:rFonts w:cstheme="minorHAnsi"/>
+          <w:color w:val="333333"/>
+          <w:sz w:val="28"/>
+          <w:szCs w:val="28"/>
+        </w:rPr>
+        <w:t>Add</w:t>
+      </w:r>
+      <w:proofErr w:type="spellEnd"/>
+      <w:proofErr w:type="gramEnd"/>
+      <w:r>
+        <w:rPr>
+          <w:rFonts w:cstheme="minorHAnsi"/>
+          <w:color w:val="333333"/>
+          <w:sz w:val="28"/>
+          <w:szCs w:val="28"/>
+        </w:rPr>
+        <w:t xml:space="preserve"> server</w:t>
+      </w:r>
+      <w:r>
+        <w:rPr>
+          <w:rFonts w:cstheme="minorHAnsi"/>
+          <w:color w:val="333333"/>
+          <w:sz w:val="28"/>
+          <w:szCs w:val="28"/>
+        </w:rPr>
+        <w:t xml:space="preserve"> </w:t>
+      </w:r>
+      <w:r>
+        <w:rPr>
+          <w:rFonts w:cstheme="minorHAnsi"/>
+          <w:color w:val="333333"/>
+          <w:sz w:val="28"/>
+          <w:szCs w:val="28"/>
+        </w:rPr>
+        <w:t>)</w:t>
       </w:r>
     </w:p>
     <w:p>
@@ -1719,7 +1786,7 @@
 </file>
 
 <file path=customXml/itemProps1.xml><?xml version="1.0" encoding="utf-8"?>
-<ds:datastoreItem xmlns:ds="http://schemas.openxmlformats.org/officeDocument/2006/customXml" ds:itemID="{0AA8DAF9-5D62-4186-A547-6236342E95D8}">
+<ds:datastoreItem xmlns:ds="http://schemas.openxmlformats.org/officeDocument/2006/customXml" ds:itemID="{B70162E5-9C68-4D94-93C6-61AC34974FC5}">
   <ds:schemaRefs>
     <ds:schemaRef ds:uri="http://schemas.openxmlformats.org/officeDocument/2006/bibliography"/>
   </ds:schemaRefs>

</xml_diff>